<commit_message>
functional.py -> functional.py + tok.py
</commit_message>
<xml_diff>
--- a/vkr Tereshchenko.docx
+++ b/vkr Tereshchenko.docx
@@ -38527,7 +38527,7 @@
           <w:sz w:val="28"/>
           <w:szCs w:val="28"/>
         </w:rPr>
-        <w:t xml:space="preserve"> – с фильтрацией стоп-слов и/или цифр</w:t>
+        <w:t xml:space="preserve"> – с фильтрацией стоп-слов и цифр</w:t>
       </w:r>
       <w:r>
         <w:rPr>
@@ -38624,7 +38624,7 @@
           <w:sz w:val="28"/>
           <w:szCs w:val="28"/>
         </w:rPr>
-        <w:t xml:space="preserve"> с фильтрацией стоп-слов и/или цифр</w:t>
+        <w:t xml:space="preserve"> с фильтрацией стоп-слов и цифр</w:t>
       </w:r>
       <w:r>
         <w:rPr>
@@ -39055,15 +39055,7 @@
           <w:sz w:val="28"/>
           <w:szCs w:val="28"/>
         </w:rPr>
-        <w:t xml:space="preserve">подготовке размеченных данных </w:t>
-      </w:r>
-      <w:r>
-        <w:rPr>
-          <w:bCs/>
-          <w:sz w:val="28"/>
-          <w:szCs w:val="28"/>
-        </w:rPr>
-        <w:t>в случае, если данных будет мало.</w:t>
+        <w:t>подготовке размеченных данных в случае, если данных будет мало.</w:t>
       </w:r>
     </w:p>
     <w:p>
@@ -40517,15 +40509,7 @@
           <w:sz w:val="28"/>
           <w:szCs w:val="28"/>
         </w:rPr>
-        <w:t>Э</w:t>
-      </w:r>
-      <w:r>
-        <w:rPr>
-          <w:color w:val="FF0000"/>
-          <w:sz w:val="28"/>
-          <w:szCs w:val="28"/>
-        </w:rPr>
-        <w:t xml:space="preserve">то библиотека Python для выполнения различных задач обработки естественного языка (NLP), построенная на основе высокопроизводительной библиотеки </w:t>
+        <w:t xml:space="preserve">Это библиотека Python для выполнения различных задач обработки естественного языка (NLP), построенная на основе высокопроизводительной библиотеки </w:t>
       </w:r>
       <w:proofErr w:type="spellStart"/>
       <w:r>
@@ -40543,79 +40527,7 @@
           <w:sz w:val="28"/>
           <w:szCs w:val="28"/>
         </w:rPr>
-        <w:t xml:space="preserve">. </w:t>
-      </w:r>
-      <w:r>
-        <w:rPr>
-          <w:color w:val="FF0000"/>
-          <w:sz w:val="28"/>
-          <w:szCs w:val="28"/>
-        </w:rPr>
-        <w:t>Ее специализация</w:t>
-      </w:r>
-      <w:r>
-        <w:rPr>
-          <w:color w:val="FF0000"/>
-          <w:sz w:val="28"/>
-          <w:szCs w:val="28"/>
-        </w:rPr>
-        <w:t xml:space="preserve"> </w:t>
-      </w:r>
-      <w:r>
-        <w:rPr>
-          <w:color w:val="FF0000"/>
-          <w:sz w:val="28"/>
-          <w:szCs w:val="28"/>
-        </w:rPr>
-        <w:t>–</w:t>
-      </w:r>
-      <w:r>
-        <w:rPr>
-          <w:color w:val="FF0000"/>
-          <w:sz w:val="28"/>
-          <w:szCs w:val="28"/>
-        </w:rPr>
-        <w:t xml:space="preserve"> токенизаци</w:t>
-      </w:r>
-      <w:r>
-        <w:rPr>
-          <w:color w:val="FF0000"/>
-          <w:sz w:val="28"/>
-          <w:szCs w:val="28"/>
-        </w:rPr>
-        <w:t>я</w:t>
-      </w:r>
-      <w:r>
-        <w:rPr>
-          <w:color w:val="FF0000"/>
-          <w:sz w:val="28"/>
-          <w:szCs w:val="28"/>
-        </w:rPr>
-        <w:t>, маркировк</w:t>
-      </w:r>
-      <w:r>
-        <w:rPr>
-          <w:color w:val="FF0000"/>
-          <w:sz w:val="28"/>
-          <w:szCs w:val="28"/>
-        </w:rPr>
-        <w:t>а</w:t>
-      </w:r>
-      <w:r>
-        <w:rPr>
-          <w:color w:val="FF0000"/>
-          <w:sz w:val="28"/>
-          <w:szCs w:val="28"/>
-        </w:rPr>
-        <w:t xml:space="preserve"> частей речи, анализ зависимостей и т. д.</w:t>
-      </w:r>
-      <w:r>
-        <w:rPr>
-          <w:color w:val="FF0000"/>
-          <w:sz w:val="28"/>
-          <w:szCs w:val="28"/>
-        </w:rPr>
-        <w:t xml:space="preserve"> На данный момент не весь ее функционал применим для русского языка, однако базовые процедуры, необходимые для разработки в данной работе, работают и с ним.</w:t>
+        <w:t>. Ее специализация – токенизация, маркировка частей речи, анализ зависимостей и т. д. На данный момент не весь ее функционал применим для русского языка, однако базовые процедуры, необходимые для разработки в данной работе, работают и с ним.</w:t>
       </w:r>
       <w:r>
         <w:rPr>
@@ -41023,14 +40935,7 @@
           <w:sz w:val="28"/>
           <w:szCs w:val="28"/>
         </w:rPr>
-        <w:t xml:space="preserve"> –</w:t>
-      </w:r>
-      <w:r>
-        <w:rPr>
-          <w:sz w:val="28"/>
-          <w:szCs w:val="28"/>
-        </w:rPr>
-        <w:t xml:space="preserve"> визуализатор НЛП. Его можно использовать для визуализации отношений </w:t>
+        <w:t xml:space="preserve"> – визуализатор НЛП. Его можно использовать для визуализации отношений </w:t>
       </w:r>
       <w:r>
         <w:rPr>
@@ -41059,14 +40964,7 @@
           <w:sz w:val="28"/>
           <w:szCs w:val="28"/>
         </w:rPr>
-        <w:t>)</w:t>
-      </w:r>
-      <w:r>
-        <w:rPr>
-          <w:sz w:val="28"/>
-          <w:szCs w:val="28"/>
-        </w:rPr>
-        <w:t xml:space="preserve">, обнаруженных с помощью синтаксического анализатора </w:t>
+        <w:t xml:space="preserve">), обнаруженных с помощью синтаксического анализатора </w:t>
       </w:r>
       <w:proofErr w:type="spellStart"/>
       <w:r>

</xml_diff>